<commit_message>
Discretização do PCA, correção no relatório
</commit_message>
<xml_diff>
--- a/Relatorio_conference-template-letter.docx
+++ b/Relatorio_conference-template-letter.docx
@@ -1730,7 +1730,35 @@
           <w:highlight w:val="yellow"/>
           <w:lang w:val="pt-PT"/>
         </w:rPr>
-        <w:t xml:space="preserve">, as zonas industriais e residenciais foram transformadas em alternativas binárias, valor “0” ou “1”, respetivamente. Transformou-se também a característica de </w:t>
+        <w:t>, as zonas industriais e residenciais foram transformadas em alternativas binárias, valor “</w:t>
+      </w:r>
+      <w:r>
+        <w:rPr>
+          <w:highlight w:val="yellow"/>
+          <w:lang w:val="pt-PT"/>
+        </w:rPr>
+        <w:t>1</w:t>
+      </w:r>
+      <w:r>
+        <w:rPr>
+          <w:highlight w:val="yellow"/>
+          <w:lang w:val="pt-PT"/>
+        </w:rPr>
+        <w:t>” ou “</w:t>
+      </w:r>
+      <w:r>
+        <w:rPr>
+          <w:highlight w:val="yellow"/>
+          <w:lang w:val="pt-PT"/>
+        </w:rPr>
+        <w:t>2</w:t>
+      </w:r>
+      <w:r>
+        <w:rPr>
+          <w:highlight w:val="yellow"/>
+          <w:lang w:val="pt-PT"/>
+        </w:rPr>
+        <w:t xml:space="preserve">”, respetivamente. Transformou-se também a característica de </w:t>
       </w:r>
       <w:r>
         <w:rPr>

</xml_diff>

<commit_message>
Atualizações no relatório e nos todos
</commit_message>
<xml_diff>
--- a/Relatorio_conference-template-letter.docx
+++ b/Relatorio_conference-template-letter.docx
@@ -1798,13 +1798,7 @@
         <w:rPr>
           <w:lang w:val="pt-PT"/>
         </w:rPr>
-        <w:t xml:space="preserve">, </w:t>
-      </w:r>
-      <w:r>
-        <w:rPr>
-          <w:lang w:val="pt-PT"/>
-        </w:rPr>
-        <w:t>variável continua</w:t>
+        <w:t>, variável continua</w:t>
       </w:r>
     </w:p>
     <w:p>
@@ -2070,13 +2064,7 @@
         <w:rPr>
           <w:lang w:val="pt-PT"/>
         </w:rPr>
-        <w:t xml:space="preserve"> medida a 10m do solo</w:t>
-      </w:r>
-      <w:r>
-        <w:rPr>
-          <w:lang w:val="pt-PT"/>
-        </w:rPr>
-        <w:t>, variável continua</w:t>
+        <w:t xml:space="preserve"> medida a 10m do solo, variável continua</w:t>
       </w:r>
     </w:p>
     <w:p>
@@ -2178,13 +2166,7 @@
         <w:rPr>
           <w:lang w:val="pt-PT"/>
         </w:rPr>
-        <w:t xml:space="preserve"> percentagem</w:t>
-      </w:r>
-      <w:r>
-        <w:rPr>
-          <w:lang w:val="pt-PT"/>
-        </w:rPr>
-        <w:t>, variável continua</w:t>
+        <w:t xml:space="preserve"> percentagem, variável continua</w:t>
       </w:r>
     </w:p>
     <w:p>
@@ -2940,7 +2922,19 @@
         <w:rPr>
           <w:lang w:val="pt-PT"/>
         </w:rPr>
-        <w:t>, indicativo que não existe informação acerca da precipitação no momento da chuva.</w:t>
+        <w:t xml:space="preserve">, indicativo que não existe informação acerca da precipitação no momento da </w:t>
+      </w:r>
+      <w:r>
+        <w:rPr>
+          <w:lang w:val="pt-PT"/>
+        </w:rPr>
+        <w:t>medição da amostra</w:t>
+      </w:r>
+      <w:r>
+        <w:rPr>
+          <w:lang w:val="pt-PT"/>
+        </w:rPr>
+        <w:t>.</w:t>
       </w:r>
     </w:p>
     <w:p>
@@ -2955,7 +2949,7 @@
         <w:rPr>
           <w:lang w:val="pt-PT"/>
         </w:rPr>
-        <w:t xml:space="preserve">Atendendo aos elevados desvios padrão da </w:t>
+        <w:t xml:space="preserve">Atendendo ao elevado desvio padrão da </w:t>
       </w:r>
       <w:proofErr w:type="spellStart"/>
       <w:r>
@@ -3100,6 +3094,221 @@
       <w:pPr>
         <w:pStyle w:val="Corpodetexto"/>
         <w:rPr>
+          <w:lang w:val="pt-PT"/>
+        </w:rPr>
+      </w:pPr>
+      <w:r>
+        <w:rPr>
+          <w:lang w:val="pt-PT"/>
+        </w:rPr>
+        <w:t xml:space="preserve">Resolvido o problema de características com valores em falta, a análise de ambos </w:t>
+      </w:r>
+      <w:r>
+        <w:rPr>
+          <w:lang w:val="pt-PT"/>
+        </w:rPr>
+        <w:t>o conjunto de dados forneceu</w:t>
+      </w:r>
+      <w:r>
+        <w:rPr>
+          <w:lang w:val="pt-PT"/>
+        </w:rPr>
+        <w:t xml:space="preserve"> alguma informação válida e pertinente para a construção </w:t>
+      </w:r>
+      <w:r>
+        <w:rPr>
+          <w:lang w:val="pt-PT"/>
+        </w:rPr>
+        <w:t>os três</w:t>
+      </w:r>
+      <w:r>
+        <w:rPr>
+          <w:lang w:val="pt-PT"/>
+        </w:rPr>
+        <w:t xml:space="preserve"> modelos</w:t>
+      </w:r>
+      <w:r>
+        <w:rPr>
+          <w:lang w:val="pt-PT"/>
+        </w:rPr>
+        <w:t xml:space="preserve"> mencionados anteriormente</w:t>
+      </w:r>
+      <w:r>
+        <w:rPr>
+          <w:lang w:val="pt-PT"/>
+        </w:rPr>
+        <w:t xml:space="preserve">. Numa fase inicial, o grupo procurou analisar individualmente o conjunto de dados de consumo energético, procurando encontrar informação relevante que pudesse ser tratada e transformada para treinar um modelo com base nestes dados. Começando pelos códigos postais, com </w:t>
+      </w:r>
+      <w:r>
+        <w:rPr>
+          <w:lang w:val="pt-PT"/>
+        </w:rPr>
+        <w:t>auxílio</w:t>
+      </w:r>
+      <w:r>
+        <w:rPr>
+          <w:lang w:val="pt-PT"/>
+        </w:rPr>
+        <w:t xml:space="preserve"> a dados externos indicadores de consumo industrial e doméstico, provenientes da </w:t>
+      </w:r>
+      <w:proofErr w:type="spellStart"/>
+      <w:r>
+        <w:rPr>
+          <w:lang w:val="pt-PT"/>
+        </w:rPr>
+        <w:t>PorData</w:t>
+      </w:r>
+      <w:proofErr w:type="spellEnd"/>
+      <w:r>
+        <w:rPr>
+          <w:lang w:val="pt-PT"/>
+        </w:rPr>
+        <w:t xml:space="preserve"> [</w:t>
+      </w:r>
+      <w:r>
+        <w:rPr>
+          <w:lang w:val="pt-PT"/>
+        </w:rPr>
+        <w:t>4</w:t>
+      </w:r>
+      <w:r>
+        <w:rPr>
+          <w:lang w:val="pt-PT"/>
+        </w:rPr>
+        <w:t xml:space="preserve">], o grupo considerou interessante a preparação de um </w:t>
+      </w:r>
+      <w:proofErr w:type="spellStart"/>
+      <w:r>
+        <w:rPr>
+          <w:i/>
+          <w:iCs/>
+          <w:lang w:val="pt-PT"/>
+        </w:rPr>
+        <w:t>subset</w:t>
+      </w:r>
+      <w:proofErr w:type="spellEnd"/>
+      <w:r>
+        <w:rPr>
+          <w:i/>
+          <w:iCs/>
+          <w:lang w:val="pt-PT"/>
+        </w:rPr>
+        <w:t xml:space="preserve"> </w:t>
+      </w:r>
+      <w:r>
+        <w:rPr>
+          <w:lang w:val="pt-PT"/>
+        </w:rPr>
+        <w:t xml:space="preserve">dos dados </w:t>
+      </w:r>
+      <w:r>
+        <w:rPr>
+          <w:lang w:val="pt-PT"/>
+        </w:rPr>
+        <w:t>originais, onde se categoriza cada código postal escolhido como Residencial ou Industrial, na perspetiva de treinar um classificador supervisionado, que possa prever o tipo de zona com base nos consumos energéticos ao longo do dia.</w:t>
+      </w:r>
+      <w:r>
+        <w:rPr>
+          <w:lang w:val="pt-PT"/>
+        </w:rPr>
+        <w:t xml:space="preserve"> Para suportar esta classificação, traçaram-se dois gráficos comparativos de consumo energético médio ao longo de 24h para zonas classificadas como residenciais e industriais, onde, depois de normalização, se verificou que em zonas industriais o consumo energético muito raramente desce acima de 70% do seu consumo máximo diário, ao contrário das zonas residenciais onde a tendência das horas “mortas” e a madrugada demonstra uma forte descida do consumo energético.</w:t>
+      </w:r>
+    </w:p>
+    <w:p>
+      <w:pPr>
+        <w:pStyle w:val="Corpodetexto"/>
+        <w:rPr>
+          <w:highlight w:val="green"/>
+          <w:lang w:val="pt-PT"/>
+        </w:rPr>
+      </w:pPr>
+      <w:r>
+        <w:rPr>
+          <w:noProof/>
+          <w:highlight w:val="green"/>
+          <w:lang w:val="pt-PT"/>
+        </w:rPr>
+        <w:drawing>
+          <wp:anchor distT="0" distB="0" distL="114300" distR="114300" simplePos="0" relativeHeight="251658752" behindDoc="0" locked="0" layoutInCell="1" allowOverlap="1" wp14:anchorId="29444E63" wp14:editId="165D9083">
+            <wp:simplePos x="0" y="0"/>
+            <wp:positionH relativeFrom="margin">
+              <wp:align>right</wp:align>
+            </wp:positionH>
+            <wp:positionV relativeFrom="paragraph">
+              <wp:posOffset>287655</wp:posOffset>
+            </wp:positionV>
+            <wp:extent cx="3190875" cy="4257040"/>
+            <wp:effectExtent l="0" t="0" r="9525" b="0"/>
+            <wp:wrapTopAndBottom/>
+            <wp:docPr id="2012120198" name="Imagem 3"/>
+            <wp:cNvGraphicFramePr>
+              <a:graphicFrameLocks xmlns:a="http://purl.oclc.org/ooxml/drawingml/main" noChangeAspect="1"/>
+            </wp:cNvGraphicFramePr>
+            <a:graphic xmlns:a="http://purl.oclc.org/ooxml/drawingml/main">
+              <a:graphicData uri="http://purl.oclc.org/ooxml/drawingml/picture">
+                <pic:pic xmlns:pic="http://purl.oclc.org/ooxml/drawingml/picture">
+                  <pic:nvPicPr>
+                    <pic:cNvPr id="0" name="Picture 2"/>
+                    <pic:cNvPicPr>
+                      <a:picLocks noChangeAspect="1" noChangeArrowheads="1"/>
+                    </pic:cNvPicPr>
+                  </pic:nvPicPr>
+                  <pic:blipFill>
+                    <a:blip r:embed="rId9">
+                      <a:extLst>
+                        <a:ext uri="{28A0092B-C50C-407E-A947-70E740481C1C}">
+                          <a14:useLocalDpi xmlns:a14="http://schemas.microsoft.com/office/drawing/2010/main" val="0"/>
+                        </a:ext>
+                      </a:extLst>
+                    </a:blip>
+                    <a:srcRect/>
+                    <a:stretch>
+                      <a:fillRect/>
+                    </a:stretch>
+                  </pic:blipFill>
+                  <pic:spPr bwMode="auto">
+                    <a:xfrm>
+                      <a:off x="0" y="0"/>
+                      <a:ext cx="3190875" cy="4257040"/>
+                    </a:xfrm>
+                    <a:prstGeom prst="rect">
+                      <a:avLst/>
+                    </a:prstGeom>
+                    <a:noFill/>
+                  </pic:spPr>
+                </pic:pic>
+              </a:graphicData>
+            </a:graphic>
+            <wp14:sizeRelH relativeFrom="margin">
+              <wp14:pctWidth>0%</wp14:pctWidth>
+            </wp14:sizeRelH>
+            <wp14:sizeRelV relativeFrom="margin">
+              <wp14:pctHeight>0%</wp14:pctHeight>
+            </wp14:sizeRelV>
+          </wp:anchor>
+        </w:drawing>
+      </w:r>
+      <w:r>
+        <w:rPr>
+          <w:highlight w:val="green"/>
+          <w:lang w:val="pt-PT"/>
+        </w:rPr>
+        <w:t>Explicar melhor, incluir eventuais gráficos</w:t>
+      </w:r>
+    </w:p>
+    <w:p>
+      <w:pPr>
+        <w:pStyle w:val="Corpodetexto"/>
+        <w:rPr>
+          <w:highlight w:val="green"/>
+          <w:lang w:val="pt-PT"/>
+        </w:rPr>
+      </w:pPr>
+    </w:p>
+    <w:p>
+      <w:pPr>
+        <w:pStyle w:val="Corpodetexto"/>
+        <w:rPr>
           <w:highlight w:val="yellow"/>
           <w:lang w:val="pt-PT"/>
         </w:rPr>
@@ -3109,93 +3318,7 @@
           <w:highlight w:val="yellow"/>
           <w:lang w:val="pt-PT"/>
         </w:rPr>
-        <w:t xml:space="preserve">Resolvido o problema de características com valores em falta, a análise de ambos </w:t>
-      </w:r>
-      <w:r>
-        <w:rPr>
-          <w:highlight w:val="yellow"/>
-          <w:lang w:val="pt-PT"/>
-        </w:rPr>
-        <w:t>o conjunto de dados forneceu</w:t>
-      </w:r>
-      <w:r>
-        <w:rPr>
-          <w:highlight w:val="yellow"/>
-          <w:lang w:val="pt-PT"/>
-        </w:rPr>
-        <w:t xml:space="preserve"> alguma informação válida e pertinente para a construção </w:t>
-      </w:r>
-      <w:r>
-        <w:rPr>
-          <w:highlight w:val="yellow"/>
-          <w:lang w:val="pt-PT"/>
-        </w:rPr>
-        <w:t>os três</w:t>
-      </w:r>
-      <w:r>
-        <w:rPr>
-          <w:highlight w:val="yellow"/>
-          <w:lang w:val="pt-PT"/>
-        </w:rPr>
-        <w:t xml:space="preserve"> modelos</w:t>
-      </w:r>
-      <w:r>
-        <w:rPr>
-          <w:highlight w:val="yellow"/>
-          <w:lang w:val="pt-PT"/>
-        </w:rPr>
-        <w:t xml:space="preserve"> mencionados anteriormente</w:t>
-      </w:r>
-      <w:r>
-        <w:rPr>
-          <w:highlight w:val="yellow"/>
-          <w:lang w:val="pt-PT"/>
-        </w:rPr>
-        <w:t xml:space="preserve">. Numa fase inicial, o grupo procurou analisar individualmente o conjunto de dados de consumo energético, procurando encontrar informação relevante que pudesse ser tratada e transformada para treinar um modelo com base nestes dados. Começando pelos códigos postais, com </w:t>
-      </w:r>
-      <w:r>
-        <w:rPr>
-          <w:highlight w:val="yellow"/>
-          <w:lang w:val="pt-PT"/>
-        </w:rPr>
-        <w:t>auxílio</w:t>
-      </w:r>
-      <w:r>
-        <w:rPr>
-          <w:highlight w:val="yellow"/>
-          <w:lang w:val="pt-PT"/>
-        </w:rPr>
-        <w:t xml:space="preserve"> a dados externos indicadores de consumo industrial e doméstico, provenientes da </w:t>
-      </w:r>
-      <w:proofErr w:type="spellStart"/>
-      <w:r>
-        <w:rPr>
-          <w:highlight w:val="yellow"/>
-          <w:lang w:val="pt-PT"/>
-        </w:rPr>
-        <w:t>PorData</w:t>
-      </w:r>
-      <w:proofErr w:type="spellEnd"/>
-      <w:r>
-        <w:rPr>
-          <w:highlight w:val="yellow"/>
-          <w:lang w:val="pt-PT"/>
-        </w:rPr>
-        <w:t xml:space="preserve"> [</w:t>
-      </w:r>
-      <w:r>
-        <w:rPr>
-          <w:highlight w:val="yellow"/>
-          <w:lang w:val="pt-PT"/>
-        </w:rPr>
-        <w:t>4</w:t>
-      </w:r>
-      <w:r>
-        <w:rPr>
-          <w:highlight w:val="yellow"/>
-          <w:lang w:val="pt-PT"/>
-        </w:rPr>
-        <w:t xml:space="preserve">], o grupo considerou interessante a preparação de um </w:t>
+        <w:t xml:space="preserve">Ainda no </w:t>
       </w:r>
       <w:proofErr w:type="spellStart"/>
       <w:r>
@@ -3205,7 +3328,7 @@
           <w:highlight w:val="yellow"/>
           <w:lang w:val="pt-PT"/>
         </w:rPr>
-        <w:t>subset</w:t>
+        <w:t>dataset</w:t>
       </w:r>
       <w:proofErr w:type="spellEnd"/>
       <w:r>
@@ -3222,53 +3345,106 @@
           <w:highlight w:val="yellow"/>
           <w:lang w:val="pt-PT"/>
         </w:rPr>
-        <w:t xml:space="preserve">dos dados originais, onde se categoriza cada código postal escolhido como </w:t>
+        <w:t xml:space="preserve">do consumo energético, o grupo achou relevante, embora ainda sem objetivo definido, </w:t>
       </w:r>
       <w:r>
         <w:rPr>
           <w:highlight w:val="yellow"/>
           <w:lang w:val="pt-PT"/>
         </w:rPr>
-        <w:t>Residencial ou Industrial, na perspetiva de treinar um classificador supervisionado, que possa prever o tipo de zona com base nos consumos energéticos ao longo do dia.</w:t>
+        <w:t xml:space="preserve">preparar um conjunto de dados com </w:t>
       </w:r>
       <w:r>
         <w:rPr>
           <w:highlight w:val="yellow"/>
           <w:lang w:val="pt-PT"/>
         </w:rPr>
-        <w:t xml:space="preserve"> Para suportar esta classificação, traçaram-se dois gráficos comparativos de consumo energético médio ao longo de 24h para zonas classificadas como residenciais e industriais, onde, depois de normalização, se verificou que em zonas industriais o consumo energético muito raramente desce acima de 70% do seu consumo máximo diário, ao contrário das zonas residenciais onde a tendência das horas “mortas” e a madrugada demonstra uma forte descida do consumo energético.</w:t>
+        <w:t>a evolução do consumo médio energético ao longo dos diferentes dias da semana</w:t>
+      </w:r>
+      <w:r>
+        <w:rPr>
+          <w:highlight w:val="yellow"/>
+          <w:lang w:val="pt-PT"/>
+        </w:rPr>
+        <w:t xml:space="preserve"> para zonas industriais e residenciais</w:t>
+      </w:r>
+      <w:r>
+        <w:rPr>
+          <w:highlight w:val="yellow"/>
+          <w:lang w:val="pt-PT"/>
+        </w:rPr>
+        <w:t>, onde se verific</w:t>
+      </w:r>
+      <w:r>
+        <w:rPr>
+          <w:highlight w:val="yellow"/>
+          <w:lang w:val="pt-PT"/>
+        </w:rPr>
+        <w:t>aram</w:t>
+      </w:r>
+      <w:r>
+        <w:rPr>
+          <w:highlight w:val="yellow"/>
+          <w:lang w:val="pt-PT"/>
+        </w:rPr>
+        <w:t xml:space="preserve"> </w:t>
+      </w:r>
+      <w:r>
+        <w:rPr>
+          <w:highlight w:val="yellow"/>
+          <w:lang w:val="pt-PT"/>
+        </w:rPr>
+        <w:t>valores menos acentuados aos fins de semana.</w:t>
       </w:r>
     </w:p>
     <w:p>
       <w:pPr>
         <w:pStyle w:val="Corpodetexto"/>
         <w:rPr>
-          <w:highlight w:val="green"/>
-          <w:lang w:val="pt-PT"/>
-        </w:rPr>
-      </w:pPr>
-      <w:r>
-        <w:rPr>
-          <w:highlight w:val="green"/>
-          <w:lang w:val="pt-PT"/>
-        </w:rPr>
-        <w:t>Explicar melhor, incluir eventuais gráficos</w:t>
-      </w:r>
+          <w:highlight w:val="yellow"/>
+          <w:lang w:val="pt-PT"/>
+        </w:rPr>
+      </w:pPr>
     </w:p>
     <w:p>
       <w:pPr>
         <w:pStyle w:val="Corpodetexto"/>
         <w:rPr>
+          <w:highlight w:val="green"/>
+          <w:lang w:val="pt-PT"/>
+        </w:rPr>
+      </w:pPr>
+      <w:r>
+        <w:rPr>
+          <w:highlight w:val="green"/>
+          <w:lang w:val="pt-PT"/>
+        </w:rPr>
+        <w:t>Trabalho futuro: Picos de consumo</w:t>
+      </w:r>
+    </w:p>
+    <w:p>
+      <w:pPr>
+        <w:pStyle w:val="Corpodetexto"/>
+        <w:rPr>
           <w:highlight w:val="yellow"/>
           <w:lang w:val="pt-PT"/>
         </w:rPr>
       </w:pPr>
-      <w:r>
+    </w:p>
+    <w:p>
+      <w:pPr>
+        <w:pStyle w:val="Corpodetexto"/>
         <w:rPr>
           <w:highlight w:val="yellow"/>
           <w:lang w:val="pt-PT"/>
         </w:rPr>
-        <w:t xml:space="preserve">Ainda no </w:t>
+      </w:pPr>
+      <w:r>
+        <w:rPr>
+          <w:highlight w:val="yellow"/>
+          <w:lang w:val="pt-PT"/>
+        </w:rPr>
+        <w:t xml:space="preserve">Numa segunda etapa, após observação dos </w:t>
       </w:r>
       <w:proofErr w:type="spellStart"/>
       <w:r>
@@ -3278,7 +3454,7 @@
           <w:highlight w:val="yellow"/>
           <w:lang w:val="pt-PT"/>
         </w:rPr>
-        <w:t>dataset</w:t>
+        <w:t>datasets</w:t>
       </w:r>
       <w:proofErr w:type="spellEnd"/>
       <w:r>
@@ -3295,67 +3471,109 @@
           <w:highlight w:val="yellow"/>
           <w:lang w:val="pt-PT"/>
         </w:rPr>
-        <w:t xml:space="preserve">do consumo energético, o grupo achou relevante, embora ainda sem objetivo definido, </w:t>
+        <w:t xml:space="preserve">de consumo e de condições </w:t>
       </w:r>
       <w:r>
         <w:rPr>
           <w:highlight w:val="yellow"/>
           <w:lang w:val="pt-PT"/>
         </w:rPr>
-        <w:t xml:space="preserve">preparar um conjunto de dados com </w:t>
+        <w:t>meteorológicas</w:t>
       </w:r>
       <w:r>
         <w:rPr>
           <w:highlight w:val="yellow"/>
           <w:lang w:val="pt-PT"/>
         </w:rPr>
-        <w:t>a evolução do consumo médio energético ao longo dos diferentes dias da semana</w:t>
+        <w:t xml:space="preserve"> para Lisboa</w:t>
       </w:r>
       <w:r>
         <w:rPr>
           <w:highlight w:val="yellow"/>
           <w:lang w:val="pt-PT"/>
         </w:rPr>
-        <w:t xml:space="preserve"> para zonas industriais e residenciais</w:t>
+        <w:t xml:space="preserve">, </w:t>
       </w:r>
       <w:r>
         <w:rPr>
           <w:highlight w:val="yellow"/>
           <w:lang w:val="pt-PT"/>
         </w:rPr>
-        <w:t xml:space="preserve">, onde se verificou </w:t>
+        <w:t xml:space="preserve">o grupo </w:t>
       </w:r>
       <w:r>
         <w:rPr>
           <w:highlight w:val="yellow"/>
           <w:lang w:val="pt-PT"/>
         </w:rPr>
-        <w:t>valores menos acentuados aos fins de semana.</w:t>
+        <w:lastRenderedPageBreak/>
+        <w:t xml:space="preserve">definiu como objetivo a preparação dos dados </w:t>
+      </w:r>
+      <w:r>
+        <w:rPr>
+          <w:highlight w:val="yellow"/>
+          <w:lang w:val="pt-PT"/>
+        </w:rPr>
+        <w:t>com intenção</w:t>
+      </w:r>
+      <w:r>
+        <w:rPr>
+          <w:highlight w:val="yellow"/>
+          <w:lang w:val="pt-PT"/>
+        </w:rPr>
+        <w:t xml:space="preserve"> de treinar um modelo de regressão com o propósito de prever consumos energéticos dadas as condições </w:t>
+      </w:r>
+      <w:r>
+        <w:rPr>
+          <w:highlight w:val="yellow"/>
+          <w:lang w:val="pt-PT"/>
+        </w:rPr>
+        <w:t>meteorológicas</w:t>
+      </w:r>
+      <w:r>
+        <w:rPr>
+          <w:highlight w:val="yellow"/>
+          <w:lang w:val="pt-PT"/>
+        </w:rPr>
+        <w:t xml:space="preserve"> nesta região</w:t>
+      </w:r>
+      <w:r>
+        <w:rPr>
+          <w:highlight w:val="yellow"/>
+          <w:lang w:val="pt-PT"/>
+        </w:rPr>
+        <w:t xml:space="preserve">, uma vez que os dados disponíveis </w:t>
+      </w:r>
+      <w:r>
+        <w:rPr>
+          <w:highlight w:val="yellow"/>
+          <w:lang w:val="pt-PT"/>
+        </w:rPr>
+        <w:t>se focam</w:t>
+      </w:r>
+      <w:r>
+        <w:rPr>
+          <w:highlight w:val="yellow"/>
+          <w:lang w:val="pt-PT"/>
+        </w:rPr>
+        <w:t xml:space="preserve"> para as condições meteorológicas no código postal 1000.</w:t>
       </w:r>
     </w:p>
     <w:p>
       <w:pPr>
         <w:pStyle w:val="Corpodetexto"/>
+        <w:ind w:firstLine="0pt"/>
         <w:rPr>
           <w:highlight w:val="yellow"/>
           <w:lang w:val="pt-PT"/>
         </w:rPr>
       </w:pPr>
-    </w:p>
-    <w:p>
-      <w:pPr>
-        <w:pStyle w:val="Corpodetexto"/>
+      <w:r>
         <w:rPr>
           <w:highlight w:val="yellow"/>
           <w:lang w:val="pt-PT"/>
         </w:rPr>
-      </w:pPr>
-      <w:r>
-        <w:rPr>
-          <w:highlight w:val="yellow"/>
-          <w:lang w:val="pt-PT"/>
-        </w:rPr>
-        <w:t xml:space="preserve">Numa segunda etapa, após observação dos dois </w:t>
+        <w:t xml:space="preserve">A interseção dos dois conjuntos de dados foi feita segundo o atributo comum, </w:t>
       </w:r>
       <w:proofErr w:type="spellStart"/>
       <w:r>
@@ -3365,7 +3583,7 @@
           <w:highlight w:val="yellow"/>
           <w:lang w:val="pt-PT"/>
         </w:rPr>
-        <w:t>datasets</w:t>
+        <w:t>timestamp</w:t>
       </w:r>
       <w:proofErr w:type="spellEnd"/>
       <w:r>
@@ -3373,30 +3591,24 @@
           <w:highlight w:val="yellow"/>
           <w:lang w:val="pt-PT"/>
         </w:rPr>
-        <w:t xml:space="preserve">, com a intenção de treinar um modelo de regressão com o propósito de prever consumos energéticos dadas as condições </w:t>
-      </w:r>
-      <w:proofErr w:type="spellStart"/>
-      <w:r>
+        <w:t>, para o código postal referente a Lisboa (1000) garantindo que as condições meteorológicas e o consumo ativo são correlacionáveis e precisas.</w:t>
+      </w:r>
+    </w:p>
+    <w:p>
+      <w:pPr>
+        <w:pStyle w:val="Corpodetexto"/>
+        <w:ind w:firstLine="0pt"/>
         <w:rPr>
           <w:highlight w:val="yellow"/>
           <w:lang w:val="pt-PT"/>
         </w:rPr>
-        <w:t>metereológicas</w:t>
-      </w:r>
-      <w:proofErr w:type="spellEnd"/>
+      </w:pPr>
       <w:r>
         <w:rPr>
           <w:highlight w:val="yellow"/>
           <w:lang w:val="pt-PT"/>
         </w:rPr>
-        <w:t xml:space="preserve">, o grupo selecionou um conjunto de códigos postais residenciais e industriais </w:t>
-      </w:r>
-      <w:r>
-        <w:rPr>
-          <w:highlight w:val="yellow"/>
-          <w:lang w:val="pt-PT"/>
-        </w:rPr>
-        <w:t xml:space="preserve">e uniu ambos os conjuntos. Tal como mencionado anteriormente, foi necessário fazer a imputação dos dados em falta no </w:t>
+        <w:t xml:space="preserve">O resultado da união dos </w:t>
       </w:r>
       <w:proofErr w:type="spellStart"/>
       <w:r>
@@ -3406,7 +3618,7 @@
           <w:highlight w:val="yellow"/>
           <w:lang w:val="pt-PT"/>
         </w:rPr>
-        <w:t>dataset</w:t>
+        <w:t>datasets</w:t>
       </w:r>
       <w:proofErr w:type="spellEnd"/>
       <w:r>
@@ -3423,39 +3635,7 @@
           <w:highlight w:val="yellow"/>
           <w:lang w:val="pt-PT"/>
         </w:rPr>
-        <w:t xml:space="preserve">das condições </w:t>
-      </w:r>
-      <w:proofErr w:type="spellStart"/>
-      <w:r>
-        <w:rPr>
-          <w:highlight w:val="yellow"/>
-          <w:lang w:val="pt-PT"/>
-        </w:rPr>
-        <w:t>metereológicas</w:t>
-      </w:r>
-      <w:proofErr w:type="spellEnd"/>
-      <w:r>
-        <w:rPr>
-          <w:highlight w:val="yellow"/>
-          <w:lang w:val="pt-PT"/>
-        </w:rPr>
-        <w:t xml:space="preserve">. Do ponto de vista de treino do modelo, isto pode resultar em aprendizagens mais </w:t>
-      </w:r>
-      <w:proofErr w:type="spellStart"/>
-      <w:r>
-        <w:rPr>
-          <w:highlight w:val="yellow"/>
-          <w:lang w:val="pt-PT"/>
-        </w:rPr>
-        <w:t>enviosadas</w:t>
-      </w:r>
-      <w:proofErr w:type="spellEnd"/>
-      <w:r>
-        <w:rPr>
-          <w:highlight w:val="yellow"/>
-          <w:lang w:val="pt-PT"/>
-        </w:rPr>
-        <w:t xml:space="preserve">, no entanto, a contrapartida seria uma grande perda de informação que possa ser relevante ao problema. Desta forma, é imperativo compreender que durante tarefas de </w:t>
+        <w:t xml:space="preserve">evidencia a necessidade da eliminação de </w:t>
       </w:r>
       <w:proofErr w:type="spellStart"/>
       <w:r>
@@ -3465,7 +3645,7 @@
           <w:highlight w:val="yellow"/>
           <w:lang w:val="pt-PT"/>
         </w:rPr>
-        <w:t>machine</w:t>
+        <w:t>features</w:t>
       </w:r>
       <w:proofErr w:type="spellEnd"/>
       <w:r>
@@ -3475,37 +3655,90 @@
           <w:highlight w:val="yellow"/>
           <w:lang w:val="pt-PT"/>
         </w:rPr>
-        <w:t xml:space="preserve"> learning </w:t>
+        <w:t xml:space="preserve"> </w:t>
       </w:r>
       <w:r>
         <w:rPr>
           <w:highlight w:val="yellow"/>
           <w:lang w:val="pt-PT"/>
         </w:rPr>
-        <w:t>é importante manter registo de quais modelos apresentam melhores resultados, e preparar diferentes conjuntos de dados para os treinar.</w:t>
-      </w:r>
-    </w:p>
-    <w:p>
-      <w:pPr>
-        <w:pStyle w:val="Corpodetexto"/>
+        <w:t>repetidas</w:t>
+      </w:r>
+      <w:r>
         <w:rPr>
           <w:highlight w:val="yellow"/>
           <w:lang w:val="pt-PT"/>
         </w:rPr>
-      </w:pPr>
+        <w:t xml:space="preserve"> </w:t>
+      </w:r>
       <w:r>
         <w:rPr>
           <w:highlight w:val="yellow"/>
           <w:lang w:val="pt-PT"/>
         </w:rPr>
-        <w:t>No tópico de redução de dimensionalidade, para o primeiro conjunto preparado de consumos energéticos por zona, o grupo realizou uma transformação</w:t>
+        <w:t>e redundantes ao problema</w:t>
       </w:r>
       <w:r>
         <w:rPr>
           <w:highlight w:val="yellow"/>
           <w:lang w:val="pt-PT"/>
         </w:rPr>
-        <w:t xml:space="preserve"> das variáveis categóricas: Na </w:t>
+        <w:t xml:space="preserve">, tais como </w:t>
+      </w:r>
+      <w:proofErr w:type="spellStart"/>
+      <w:r>
+        <w:rPr>
+          <w:highlight w:val="green"/>
+          <w:lang w:val="pt-PT"/>
+        </w:rPr>
+        <w:t>Zip.Code</w:t>
+      </w:r>
+      <w:proofErr w:type="spellEnd"/>
+      <w:r>
+        <w:rPr>
+          <w:highlight w:val="green"/>
+          <w:lang w:val="pt-PT"/>
+        </w:rPr>
+        <w:t xml:space="preserve">, name, </w:t>
+      </w:r>
+      <w:proofErr w:type="spellStart"/>
+      <w:r>
+        <w:rPr>
+          <w:highlight w:val="green"/>
+          <w:lang w:val="pt-PT"/>
+        </w:rPr>
+        <w:t>datetime</w:t>
+      </w:r>
+      <w:proofErr w:type="spellEnd"/>
+      <w:r>
+        <w:rPr>
+          <w:highlight w:val="green"/>
+          <w:lang w:val="pt-PT"/>
+        </w:rPr>
+        <w:t xml:space="preserve">, stations, </w:t>
+      </w:r>
+      <w:proofErr w:type="spellStart"/>
+      <w:r>
+        <w:rPr>
+          <w:highlight w:val="green"/>
+          <w:lang w:val="pt-PT"/>
+        </w:rPr>
+        <w:t>icon</w:t>
+      </w:r>
+      <w:proofErr w:type="spellEnd"/>
+      <w:r>
+        <w:rPr>
+          <w:highlight w:val="yellow"/>
+          <w:lang w:val="pt-PT"/>
+        </w:rPr>
+        <w:t xml:space="preserve">. É também necessário </w:t>
+      </w:r>
+      <w:r>
+        <w:rPr>
+          <w:highlight w:val="yellow"/>
+          <w:lang w:val="pt-PT"/>
+        </w:rPr>
+        <w:t xml:space="preserve">o tratamento da </w:t>
       </w:r>
       <w:proofErr w:type="spellStart"/>
       <w:r>
@@ -3515,7 +3748,7 @@
           <w:highlight w:val="yellow"/>
           <w:lang w:val="pt-PT"/>
         </w:rPr>
-        <w:t>class</w:t>
+        <w:t>feature</w:t>
       </w:r>
       <w:proofErr w:type="spellEnd"/>
       <w:r>
@@ -3527,7 +3760,13 @@
         </w:rPr>
         <w:t xml:space="preserve"> </w:t>
       </w:r>
-      <w:proofErr w:type="spellStart"/>
+      <w:r>
+        <w:rPr>
+          <w:highlight w:val="yellow"/>
+          <w:lang w:val="pt-PT"/>
+        </w:rPr>
+        <w:t>‘</w:t>
+      </w:r>
       <w:r>
         <w:rPr>
           <w:i/>
@@ -3535,43 +3774,21 @@
           <w:highlight w:val="yellow"/>
           <w:lang w:val="pt-PT"/>
         </w:rPr>
-        <w:t>label</w:t>
-      </w:r>
-      <w:proofErr w:type="spellEnd"/>
+        <w:t>date’</w:t>
+      </w:r>
       <w:r>
         <w:rPr>
           <w:highlight w:val="yellow"/>
           <w:lang w:val="pt-PT"/>
         </w:rPr>
-        <w:t>, as zonas industriais e residenciais foram transformadas em alternativas binárias, valor “</w:t>
+        <w:t xml:space="preserve">, </w:t>
       </w:r>
       <w:r>
         <w:rPr>
           <w:highlight w:val="yellow"/>
           <w:lang w:val="pt-PT"/>
         </w:rPr>
-        <w:t>1</w:t>
-      </w:r>
-      <w:r>
-        <w:rPr>
-          <w:highlight w:val="yellow"/>
-          <w:lang w:val="pt-PT"/>
-        </w:rPr>
-        <w:t>” ou “</w:t>
-      </w:r>
-      <w:r>
-        <w:rPr>
-          <w:highlight w:val="yellow"/>
-          <w:lang w:val="pt-PT"/>
-        </w:rPr>
-        <w:t>2</w:t>
-      </w:r>
-      <w:r>
-        <w:rPr>
-          <w:highlight w:val="yellow"/>
-          <w:lang w:val="pt-PT"/>
-        </w:rPr>
-        <w:t xml:space="preserve">”, respetivamente. Transformou-se também a característica de </w:t>
+        <w:t xml:space="preserve">convertida em três novas </w:t>
       </w:r>
       <w:proofErr w:type="spellStart"/>
       <w:r>
@@ -3581,9 +3798,17 @@
           <w:highlight w:val="yellow"/>
           <w:lang w:val="pt-PT"/>
         </w:rPr>
-        <w:t>timestamp</w:t>
-      </w:r>
-      <w:proofErr w:type="spellEnd"/>
+        <w:t>features</w:t>
+      </w:r>
+      <w:proofErr w:type="spellEnd"/>
+      <w:r>
+        <w:rPr>
+          <w:highlight w:val="yellow"/>
+          <w:lang w:val="pt-PT"/>
+        </w:rPr>
+        <w:t xml:space="preserve"> ‘</w:t>
+      </w:r>
+      <w:proofErr w:type="spellStart"/>
       <w:r>
         <w:rPr>
           <w:i/>
@@ -3591,23 +3816,9 @@
           <w:highlight w:val="yellow"/>
           <w:lang w:val="pt-PT"/>
         </w:rPr>
-        <w:t xml:space="preserve"> </w:t>
-      </w:r>
-      <w:r>
-        <w:rPr>
-          <w:highlight w:val="yellow"/>
-          <w:lang w:val="pt-PT"/>
-        </w:rPr>
-        <w:t xml:space="preserve">em </w:t>
-      </w:r>
-      <w:r>
-        <w:rPr>
-          <w:highlight w:val="yellow"/>
-          <w:lang w:val="pt-PT"/>
-        </w:rPr>
-        <w:t xml:space="preserve">quatro </w:t>
-      </w:r>
-      <w:proofErr w:type="spellStart"/>
+        <w:t>day</w:t>
+      </w:r>
+      <w:proofErr w:type="spellEnd"/>
       <w:r>
         <w:rPr>
           <w:i/>
@@ -3615,9 +3826,9 @@
           <w:highlight w:val="yellow"/>
           <w:lang w:val="pt-PT"/>
         </w:rPr>
-        <w:t>features</w:t>
-      </w:r>
-      <w:proofErr w:type="spellEnd"/>
+        <w:t>’, ‘</w:t>
+      </w:r>
+      <w:proofErr w:type="spellStart"/>
       <w:r>
         <w:rPr>
           <w:i/>
@@ -3625,16 +3836,10 @@
           <w:highlight w:val="yellow"/>
           <w:lang w:val="pt-PT"/>
         </w:rPr>
-        <w:t xml:space="preserve"> </w:t>
-      </w:r>
-      <w:r>
-        <w:rPr>
-          <w:highlight w:val="yellow"/>
-          <w:lang w:val="pt-PT"/>
-        </w:rPr>
-        <w:t xml:space="preserve">cada uma representativa do dia, mês, ano, e hora registada, pelo que terminámos com um conjunto de dados de dimensionalidade n =240480, d = 8. Atendendo ao número de características, em que duas são únicas, nomeadamente o código postal e a </w:t>
-      </w:r>
-      <w:proofErr w:type="spellStart"/>
+        <w:t>month</w:t>
+      </w:r>
+      <w:proofErr w:type="spellEnd"/>
+      <w:proofErr w:type="gramStart"/>
       <w:r>
         <w:rPr>
           <w:i/>
@@ -3642,9 +3847,10 @@
           <w:highlight w:val="yellow"/>
           <w:lang w:val="pt-PT"/>
         </w:rPr>
-        <w:t>class</w:t>
-      </w:r>
-      <w:proofErr w:type="spellEnd"/>
+        <w:t>’,‘</w:t>
+      </w:r>
+      <w:proofErr w:type="spellStart"/>
+      <w:proofErr w:type="gramEnd"/>
       <w:r>
         <w:rPr>
           <w:i/>
@@ -3652,9 +3858,9 @@
           <w:highlight w:val="yellow"/>
           <w:lang w:val="pt-PT"/>
         </w:rPr>
-        <w:t xml:space="preserve"> </w:t>
-      </w:r>
-      <w:proofErr w:type="spellStart"/>
+        <w:t>year</w:t>
+      </w:r>
+      <w:proofErr w:type="spellEnd"/>
       <w:r>
         <w:rPr>
           <w:i/>
@@ -3662,16 +3868,16 @@
           <w:highlight w:val="yellow"/>
           <w:lang w:val="pt-PT"/>
         </w:rPr>
-        <w:t>label</w:t>
-      </w:r>
-      <w:proofErr w:type="spellEnd"/>
+        <w:t>’</w:t>
+      </w:r>
       <w:r>
         <w:rPr>
           <w:highlight w:val="yellow"/>
           <w:lang w:val="pt-PT"/>
         </w:rPr>
-        <w:t xml:space="preserve">, o grupo evidencia a baixa dimensionalidade, e deixa em aberto o estudo da </w:t>
-      </w:r>
+        <w:t xml:space="preserve">, tornando desnecessária a </w:t>
+      </w:r>
+      <w:proofErr w:type="spellStart"/>
       <w:r>
         <w:rPr>
           <w:i/>
@@ -3679,16 +3885,9 @@
           <w:highlight w:val="yellow"/>
           <w:lang w:val="pt-PT"/>
         </w:rPr>
-        <w:t xml:space="preserve">performance </w:t>
-      </w:r>
-      <w:r>
-        <w:rPr>
-          <w:highlight w:val="yellow"/>
-          <w:lang w:val="pt-PT"/>
-        </w:rPr>
-        <w:t xml:space="preserve">de um modelo treinado com uma redução deste conjunto original, face à desvantagem da perda de informação relevante consoante o </w:t>
-      </w:r>
-      <w:proofErr w:type="spellStart"/>
+        <w:t>feature</w:t>
+      </w:r>
+      <w:proofErr w:type="spellEnd"/>
       <w:r>
         <w:rPr>
           <w:i/>
@@ -3696,9 +3895,9 @@
           <w:highlight w:val="yellow"/>
           <w:lang w:val="pt-PT"/>
         </w:rPr>
-        <w:t>threshold</w:t>
-      </w:r>
-      <w:proofErr w:type="spellEnd"/>
+        <w:t xml:space="preserve"> ‘</w:t>
+      </w:r>
+      <w:proofErr w:type="spellStart"/>
       <w:r>
         <w:rPr>
           <w:i/>
@@ -3706,16 +3905,9 @@
           <w:highlight w:val="yellow"/>
           <w:lang w:val="pt-PT"/>
         </w:rPr>
-        <w:t xml:space="preserve"> </w:t>
-      </w:r>
-      <w:r>
-        <w:rPr>
-          <w:highlight w:val="yellow"/>
-          <w:lang w:val="pt-PT"/>
-        </w:rPr>
-        <w:t xml:space="preserve">definido. Foi aplicada a técnica de </w:t>
-      </w:r>
-      <w:proofErr w:type="spellStart"/>
+        <w:t>datetime</w:t>
+      </w:r>
+      <w:proofErr w:type="spellEnd"/>
       <w:r>
         <w:rPr>
           <w:i/>
@@ -3723,9 +3915,104 @@
           <w:highlight w:val="yellow"/>
           <w:lang w:val="pt-PT"/>
         </w:rPr>
-        <w:t>Feature</w:t>
-      </w:r>
-      <w:proofErr w:type="spellEnd"/>
+        <w:t xml:space="preserve">’ </w:t>
+      </w:r>
+      <w:r>
+        <w:rPr>
+          <w:highlight w:val="yellow"/>
+          <w:lang w:val="pt-PT"/>
+        </w:rPr>
+        <w:t>razão pela qual foi anteriormente eliminada.</w:t>
+      </w:r>
+    </w:p>
+    <w:p>
+      <w:pPr>
+        <w:pStyle w:val="Corpodetexto"/>
+        <w:ind w:firstLine="0pt"/>
+        <w:rPr>
+          <w:highlight w:val="yellow"/>
+          <w:lang w:val="pt-PT"/>
+        </w:rPr>
+      </w:pPr>
+    </w:p>
+    <w:p>
+      <w:pPr>
+        <w:pStyle w:val="Corpodetexto"/>
+        <w:ind w:firstLine="0pt"/>
+        <w:rPr>
+          <w:i/>
+          <w:iCs/>
+          <w:highlight w:val="green"/>
+          <w:lang w:val="pt-PT"/>
+        </w:rPr>
+      </w:pPr>
+      <w:r>
+        <w:rPr>
+          <w:highlight w:val="green"/>
+          <w:lang w:val="pt-PT"/>
+        </w:rPr>
+        <w:t xml:space="preserve">Mencionar dimensões finais dos </w:t>
+      </w:r>
+      <w:proofErr w:type="spellStart"/>
+      <w:r>
+        <w:rPr>
+          <w:i/>
+          <w:iCs/>
+          <w:highlight w:val="green"/>
+          <w:lang w:val="pt-PT"/>
+        </w:rPr>
+        <w:t>datasets</w:t>
+      </w:r>
+      <w:proofErr w:type="spellEnd"/>
+      <w:r>
+        <w:rPr>
+          <w:i/>
+          <w:iCs/>
+          <w:highlight w:val="green"/>
+          <w:lang w:val="pt-PT"/>
+        </w:rPr>
+        <w:t xml:space="preserve"> preparados</w:t>
+      </w:r>
+    </w:p>
+    <w:p>
+      <w:pPr>
+        <w:pStyle w:val="Corpodetexto"/>
+        <w:rPr>
+          <w:highlight w:val="yellow"/>
+          <w:lang w:val="pt-PT"/>
+        </w:rPr>
+      </w:pPr>
+    </w:p>
+    <w:p>
+      <w:pPr>
+        <w:pStyle w:val="Ttulo1"/>
+        <w:rPr>
+          <w:highlight w:val="yellow"/>
+        </w:rPr>
+      </w:pPr>
+      <w:r>
+        <w:rPr>
+          <w:highlight w:val="yellow"/>
+        </w:rPr>
+        <w:t>Redução de dimensionalidade e discretização</w:t>
+      </w:r>
+    </w:p>
+    <w:p>
+      <w:pPr>
+        <w:pStyle w:val="Corpodetexto"/>
+        <w:rPr>
+          <w:highlight w:val="yellow"/>
+          <w:lang w:val="pt-PT"/>
+        </w:rPr>
+      </w:pPr>
+      <w:r>
+        <w:rPr>
+          <w:highlight w:val="yellow"/>
+          <w:lang w:val="pt-PT"/>
+        </w:rPr>
+        <w:t xml:space="preserve">No tópico de redução de dimensionalidade, para o primeiro conjunto preparado de consumos energéticos por zona, o grupo realizou uma transformação das variáveis categóricas: Na </w:t>
+      </w:r>
+      <w:proofErr w:type="spellStart"/>
       <w:r>
         <w:rPr>
           <w:i/>
@@ -3733,9 +4020,9 @@
           <w:highlight w:val="yellow"/>
           <w:lang w:val="pt-PT"/>
         </w:rPr>
-        <w:t xml:space="preserve"> </w:t>
-      </w:r>
-      <w:proofErr w:type="spellStart"/>
+        <w:t>class</w:t>
+      </w:r>
+      <w:proofErr w:type="spellEnd"/>
       <w:r>
         <w:rPr>
           <w:i/>
@@ -3743,9 +4030,9 @@
           <w:highlight w:val="yellow"/>
           <w:lang w:val="pt-PT"/>
         </w:rPr>
-        <w:t>Selection</w:t>
-      </w:r>
-      <w:proofErr w:type="spellEnd"/>
+        <w:t xml:space="preserve"> </w:t>
+      </w:r>
+      <w:proofErr w:type="spellStart"/>
       <w:r>
         <w:rPr>
           <w:i/>
@@ -3753,14 +4040,15 @@
           <w:highlight w:val="yellow"/>
           <w:lang w:val="pt-PT"/>
         </w:rPr>
-        <w:t xml:space="preserve"> </w:t>
-      </w:r>
+        <w:t>label</w:t>
+      </w:r>
+      <w:proofErr w:type="spellEnd"/>
       <w:r>
         <w:rPr>
           <w:highlight w:val="yellow"/>
           <w:lang w:val="pt-PT"/>
         </w:rPr>
-        <w:t xml:space="preserve">supervisionada, </w:t>
+        <w:t xml:space="preserve">, as zonas industriais e residenciais foram transformadas em alternativas binárias, valor “1” ou “2”, respetivamente. Transformou-se também a característica de </w:t>
       </w:r>
       <w:proofErr w:type="spellStart"/>
       <w:r>
@@ -3770,7 +4058,7 @@
           <w:highlight w:val="yellow"/>
           <w:lang w:val="pt-PT"/>
         </w:rPr>
-        <w:t>Fisher’s</w:t>
+        <w:t>timestamp</w:t>
       </w:r>
       <w:proofErr w:type="spellEnd"/>
       <w:r>
@@ -3780,35 +4068,14 @@
           <w:highlight w:val="yellow"/>
           <w:lang w:val="pt-PT"/>
         </w:rPr>
-        <w:t xml:space="preserve"> Ratio</w:t>
+        <w:t xml:space="preserve"> </w:t>
       </w:r>
       <w:r>
         <w:rPr>
           <w:highlight w:val="yellow"/>
           <w:lang w:val="pt-PT"/>
         </w:rPr>
-        <w:t xml:space="preserve"> e também </w:t>
-      </w:r>
-      <w:r>
-        <w:rPr>
-          <w:highlight w:val="yellow"/>
-          <w:lang w:val="pt-PT"/>
-        </w:rPr>
-        <w:t xml:space="preserve">a </w:t>
-      </w:r>
-      <w:r>
-        <w:rPr>
-          <w:highlight w:val="yellow"/>
-          <w:lang w:val="pt-PT"/>
-        </w:rPr>
-        <w:t xml:space="preserve">técnica </w:t>
-      </w:r>
-      <w:r>
-        <w:rPr>
-          <w:highlight w:val="yellow"/>
-          <w:lang w:val="pt-PT"/>
-        </w:rPr>
-        <w:t xml:space="preserve">de </w:t>
+        <w:t xml:space="preserve">em quatro </w:t>
       </w:r>
       <w:proofErr w:type="spellStart"/>
       <w:r>
@@ -3818,7 +4085,7 @@
           <w:highlight w:val="yellow"/>
           <w:lang w:val="pt-PT"/>
         </w:rPr>
-        <w:t>Feature</w:t>
+        <w:t>features</w:t>
       </w:r>
       <w:proofErr w:type="spellEnd"/>
       <w:r>
@@ -3830,6 +4097,13 @@
         </w:rPr>
         <w:t xml:space="preserve"> </w:t>
       </w:r>
+      <w:r>
+        <w:rPr>
+          <w:highlight w:val="yellow"/>
+          <w:lang w:val="pt-PT"/>
+        </w:rPr>
+        <w:t xml:space="preserve">cada uma representativa do dia, mês, ano, e hora registada, pelo que terminámos com um conjunto de dados de dimensionalidade n =240480, d = 8. Atendendo ao número de características, em que duas são únicas, nomeadamente o código postal e a </w:t>
+      </w:r>
       <w:proofErr w:type="spellStart"/>
       <w:r>
         <w:rPr>
@@ -3838,7 +4112,7 @@
           <w:highlight w:val="yellow"/>
           <w:lang w:val="pt-PT"/>
         </w:rPr>
-        <w:t>Reduction</w:t>
+        <w:t>class</w:t>
       </w:r>
       <w:proofErr w:type="spellEnd"/>
       <w:r>
@@ -3850,20 +4124,6 @@
         </w:rPr>
         <w:t xml:space="preserve"> </w:t>
       </w:r>
-      <w:r>
-        <w:rPr>
-          <w:highlight w:val="yellow"/>
-          <w:lang w:val="pt-PT"/>
-        </w:rPr>
-        <w:t>baseada em componentes principais, PCA</w:t>
-      </w:r>
-      <w:r>
-        <w:rPr>
-          <w:highlight w:val="yellow"/>
-          <w:lang w:val="pt-PT"/>
-        </w:rPr>
-        <w:t xml:space="preserve">, desta, após remoção das </w:t>
-      </w:r>
       <w:proofErr w:type="spellStart"/>
       <w:r>
         <w:rPr>
@@ -3872,9 +4132,16 @@
           <w:highlight w:val="yellow"/>
           <w:lang w:val="pt-PT"/>
         </w:rPr>
-        <w:t>features</w:t>
-      </w:r>
-      <w:proofErr w:type="spellEnd"/>
+        <w:t>label</w:t>
+      </w:r>
+      <w:proofErr w:type="spellEnd"/>
+      <w:r>
+        <w:rPr>
+          <w:highlight w:val="yellow"/>
+          <w:lang w:val="pt-PT"/>
+        </w:rPr>
+        <w:t xml:space="preserve">, o grupo evidencia a baixa dimensionalidade, e deixa em aberto o estudo da </w:t>
+      </w:r>
       <w:r>
         <w:rPr>
           <w:i/>
@@ -3882,30 +4149,14 @@
           <w:highlight w:val="yellow"/>
           <w:lang w:val="pt-PT"/>
         </w:rPr>
-        <w:t xml:space="preserve"> </w:t>
+        <w:t xml:space="preserve">performance </w:t>
       </w:r>
       <w:r>
         <w:rPr>
           <w:highlight w:val="yellow"/>
           <w:lang w:val="pt-PT"/>
         </w:rPr>
-        <w:t xml:space="preserve">de variáveis únicas (Zip </w:t>
-      </w:r>
-      <w:proofErr w:type="spellStart"/>
-      <w:r>
-        <w:rPr>
-          <w:highlight w:val="yellow"/>
-          <w:lang w:val="pt-PT"/>
-        </w:rPr>
-        <w:t>code</w:t>
-      </w:r>
-      <w:proofErr w:type="spellEnd"/>
-      <w:r>
-        <w:rPr>
-          <w:highlight w:val="yellow"/>
-          <w:lang w:val="pt-PT"/>
-        </w:rPr>
-        <w:t xml:space="preserve">) e das </w:t>
+        <w:t xml:space="preserve">de um modelo treinado com uma redução deste conjunto original, face à desvantagem da perda de informação relevante consoante o </w:t>
       </w:r>
       <w:proofErr w:type="spellStart"/>
       <w:r>
@@ -3915,7 +4166,7 @@
           <w:highlight w:val="yellow"/>
           <w:lang w:val="pt-PT"/>
         </w:rPr>
-        <w:t>class</w:t>
+        <w:t>threshold</w:t>
       </w:r>
       <w:proofErr w:type="spellEnd"/>
       <w:r>
@@ -3927,6 +4178,13 @@
         </w:rPr>
         <w:t xml:space="preserve"> </w:t>
       </w:r>
+      <w:r>
+        <w:rPr>
+          <w:highlight w:val="yellow"/>
+          <w:lang w:val="pt-PT"/>
+        </w:rPr>
+        <w:t xml:space="preserve">definido. Foi aplicada a técnica de </w:t>
+      </w:r>
       <w:proofErr w:type="spellStart"/>
       <w:r>
         <w:rPr>
@@ -3935,17 +4193,9 @@
           <w:highlight w:val="yellow"/>
           <w:lang w:val="pt-PT"/>
         </w:rPr>
-        <w:t>labels</w:t>
-      </w:r>
-      <w:proofErr w:type="spellEnd"/>
-      <w:r>
-        <w:rPr>
-          <w:highlight w:val="yellow"/>
-          <w:lang w:val="pt-PT"/>
-        </w:rPr>
-        <w:t xml:space="preserve">, para um </w:t>
-      </w:r>
-      <w:proofErr w:type="spellStart"/>
+        <w:t>Feature</w:t>
+      </w:r>
+      <w:proofErr w:type="spellEnd"/>
       <w:r>
         <w:rPr>
           <w:i/>
@@ -3953,9 +4203,9 @@
           <w:highlight w:val="yellow"/>
           <w:lang w:val="pt-PT"/>
         </w:rPr>
-        <w:t>dataset</w:t>
-      </w:r>
-      <w:proofErr w:type="spellEnd"/>
+        <w:t xml:space="preserve"> </w:t>
+      </w:r>
+      <w:proofErr w:type="spellStart"/>
       <w:r>
         <w:rPr>
           <w:i/>
@@ -3963,16 +4213,9 @@
           <w:highlight w:val="yellow"/>
           <w:lang w:val="pt-PT"/>
         </w:rPr>
-        <w:t xml:space="preserve"> </w:t>
-      </w:r>
-      <w:r>
-        <w:rPr>
-          <w:highlight w:val="yellow"/>
-          <w:lang w:val="pt-PT"/>
-        </w:rPr>
-        <w:t xml:space="preserve">original com 6 </w:t>
-      </w:r>
-      <w:proofErr w:type="spellStart"/>
+        <w:t>Selection</w:t>
+      </w:r>
+      <w:proofErr w:type="spellEnd"/>
       <w:r>
         <w:rPr>
           <w:i/>
@@ -3980,9 +4223,16 @@
           <w:highlight w:val="yellow"/>
           <w:lang w:val="pt-PT"/>
         </w:rPr>
-        <w:t>features</w:t>
-      </w:r>
-      <w:proofErr w:type="spellEnd"/>
+        <w:t xml:space="preserve"> </w:t>
+      </w:r>
+      <w:r>
+        <w:rPr>
+          <w:highlight w:val="yellow"/>
+          <w:lang w:val="pt-PT"/>
+        </w:rPr>
+        <w:t xml:space="preserve">supervisionada, </w:t>
+      </w:r>
+      <w:proofErr w:type="spellStart"/>
       <w:r>
         <w:rPr>
           <w:i/>
@@ -3990,16 +4240,9 @@
           <w:highlight w:val="yellow"/>
           <w:lang w:val="pt-PT"/>
         </w:rPr>
-        <w:t xml:space="preserve"> </w:t>
-      </w:r>
-      <w:r>
-        <w:rPr>
-          <w:highlight w:val="yellow"/>
-          <w:lang w:val="pt-PT"/>
-        </w:rPr>
-        <w:t xml:space="preserve">e um grau de relevância acumulada de 95%, obteve-se um conjunto reduzido a 5 componentes, o que levou o grupo a questionar se a perda de 5% de relevância por redução de 1 </w:t>
-      </w:r>
-      <w:proofErr w:type="spellStart"/>
+        <w:t>Fisher’s</w:t>
+      </w:r>
+      <w:proofErr w:type="spellEnd"/>
       <w:r>
         <w:rPr>
           <w:i/>
@@ -4007,9 +4250,16 @@
           <w:highlight w:val="yellow"/>
           <w:lang w:val="pt-PT"/>
         </w:rPr>
-        <w:t>feature</w:t>
-      </w:r>
-      <w:proofErr w:type="spellEnd"/>
+        <w:t xml:space="preserve"> Ratio</w:t>
+      </w:r>
+      <w:r>
+        <w:rPr>
+          <w:highlight w:val="yellow"/>
+          <w:lang w:val="pt-PT"/>
+        </w:rPr>
+        <w:t xml:space="preserve"> e também a técnica de </w:t>
+      </w:r>
+      <w:proofErr w:type="spellStart"/>
       <w:r>
         <w:rPr>
           <w:i/>
@@ -4017,15 +4267,9 @@
           <w:highlight w:val="yellow"/>
           <w:lang w:val="pt-PT"/>
         </w:rPr>
-        <w:t xml:space="preserve"> </w:t>
-      </w:r>
-      <w:r>
-        <w:rPr>
-          <w:highlight w:val="yellow"/>
-          <w:lang w:val="pt-PT"/>
-        </w:rPr>
-        <w:t xml:space="preserve">compensa em termos de </w:t>
-      </w:r>
+        <w:t>Feature</w:t>
+      </w:r>
+      <w:proofErr w:type="spellEnd"/>
       <w:r>
         <w:rPr>
           <w:i/>
@@ -4033,6 +4277,204 @@
           <w:highlight w:val="yellow"/>
           <w:lang w:val="pt-PT"/>
         </w:rPr>
+        <w:t xml:space="preserve"> </w:t>
+      </w:r>
+      <w:proofErr w:type="spellStart"/>
+      <w:r>
+        <w:rPr>
+          <w:i/>
+          <w:iCs/>
+          <w:highlight w:val="yellow"/>
+          <w:lang w:val="pt-PT"/>
+        </w:rPr>
+        <w:t>Reduction</w:t>
+      </w:r>
+      <w:proofErr w:type="spellEnd"/>
+      <w:r>
+        <w:rPr>
+          <w:i/>
+          <w:iCs/>
+          <w:highlight w:val="yellow"/>
+          <w:lang w:val="pt-PT"/>
+        </w:rPr>
+        <w:t xml:space="preserve"> </w:t>
+      </w:r>
+      <w:r>
+        <w:rPr>
+          <w:highlight w:val="yellow"/>
+          <w:lang w:val="pt-PT"/>
+        </w:rPr>
+        <w:t xml:space="preserve">baseada em componentes principais, PCA, desta, após remoção das </w:t>
+      </w:r>
+      <w:proofErr w:type="spellStart"/>
+      <w:r>
+        <w:rPr>
+          <w:i/>
+          <w:iCs/>
+          <w:highlight w:val="yellow"/>
+          <w:lang w:val="pt-PT"/>
+        </w:rPr>
+        <w:t>features</w:t>
+      </w:r>
+      <w:proofErr w:type="spellEnd"/>
+      <w:r>
+        <w:rPr>
+          <w:i/>
+          <w:iCs/>
+          <w:highlight w:val="yellow"/>
+          <w:lang w:val="pt-PT"/>
+        </w:rPr>
+        <w:t xml:space="preserve"> </w:t>
+      </w:r>
+      <w:r>
+        <w:rPr>
+          <w:highlight w:val="yellow"/>
+          <w:lang w:val="pt-PT"/>
+        </w:rPr>
+        <w:t xml:space="preserve">de variáveis únicas (Zip </w:t>
+      </w:r>
+      <w:proofErr w:type="spellStart"/>
+      <w:r>
+        <w:rPr>
+          <w:highlight w:val="yellow"/>
+          <w:lang w:val="pt-PT"/>
+        </w:rPr>
+        <w:t>code</w:t>
+      </w:r>
+      <w:proofErr w:type="spellEnd"/>
+      <w:r>
+        <w:rPr>
+          <w:highlight w:val="yellow"/>
+          <w:lang w:val="pt-PT"/>
+        </w:rPr>
+        <w:t xml:space="preserve">) e das </w:t>
+      </w:r>
+      <w:proofErr w:type="spellStart"/>
+      <w:r>
+        <w:rPr>
+          <w:i/>
+          <w:iCs/>
+          <w:highlight w:val="yellow"/>
+          <w:lang w:val="pt-PT"/>
+        </w:rPr>
+        <w:t>class</w:t>
+      </w:r>
+      <w:proofErr w:type="spellEnd"/>
+      <w:r>
+        <w:rPr>
+          <w:i/>
+          <w:iCs/>
+          <w:highlight w:val="yellow"/>
+          <w:lang w:val="pt-PT"/>
+        </w:rPr>
+        <w:t xml:space="preserve"> </w:t>
+      </w:r>
+      <w:proofErr w:type="spellStart"/>
+      <w:r>
+        <w:rPr>
+          <w:i/>
+          <w:iCs/>
+          <w:highlight w:val="yellow"/>
+          <w:lang w:val="pt-PT"/>
+        </w:rPr>
+        <w:t>labels</w:t>
+      </w:r>
+      <w:proofErr w:type="spellEnd"/>
+      <w:r>
+        <w:rPr>
+          <w:highlight w:val="yellow"/>
+          <w:lang w:val="pt-PT"/>
+        </w:rPr>
+        <w:t xml:space="preserve">, para um </w:t>
+      </w:r>
+      <w:proofErr w:type="spellStart"/>
+      <w:r>
+        <w:rPr>
+          <w:i/>
+          <w:iCs/>
+          <w:highlight w:val="yellow"/>
+          <w:lang w:val="pt-PT"/>
+        </w:rPr>
+        <w:t>dataset</w:t>
+      </w:r>
+      <w:proofErr w:type="spellEnd"/>
+      <w:r>
+        <w:rPr>
+          <w:i/>
+          <w:iCs/>
+          <w:highlight w:val="yellow"/>
+          <w:lang w:val="pt-PT"/>
+        </w:rPr>
+        <w:t xml:space="preserve"> </w:t>
+      </w:r>
+      <w:r>
+        <w:rPr>
+          <w:highlight w:val="yellow"/>
+          <w:lang w:val="pt-PT"/>
+        </w:rPr>
+        <w:t xml:space="preserve">original com 6 </w:t>
+      </w:r>
+      <w:proofErr w:type="spellStart"/>
+      <w:r>
+        <w:rPr>
+          <w:i/>
+          <w:iCs/>
+          <w:highlight w:val="yellow"/>
+          <w:lang w:val="pt-PT"/>
+        </w:rPr>
+        <w:t>features</w:t>
+      </w:r>
+      <w:proofErr w:type="spellEnd"/>
+      <w:r>
+        <w:rPr>
+          <w:i/>
+          <w:iCs/>
+          <w:highlight w:val="yellow"/>
+          <w:lang w:val="pt-PT"/>
+        </w:rPr>
+        <w:t xml:space="preserve"> </w:t>
+      </w:r>
+      <w:r>
+        <w:rPr>
+          <w:highlight w:val="yellow"/>
+          <w:lang w:val="pt-PT"/>
+        </w:rPr>
+        <w:t xml:space="preserve">e um grau de relevância acumulada de 95%, obteve-se um conjunto reduzido a 5 componentes, o que levou o grupo a questionar se a perda de 5% de relevância por redução de 1 </w:t>
+      </w:r>
+      <w:proofErr w:type="spellStart"/>
+      <w:r>
+        <w:rPr>
+          <w:i/>
+          <w:iCs/>
+          <w:highlight w:val="yellow"/>
+          <w:lang w:val="pt-PT"/>
+        </w:rPr>
+        <w:t>feature</w:t>
+      </w:r>
+      <w:proofErr w:type="spellEnd"/>
+      <w:r>
+        <w:rPr>
+          <w:i/>
+          <w:iCs/>
+          <w:highlight w:val="yellow"/>
+          <w:lang w:val="pt-PT"/>
+        </w:rPr>
+        <w:t xml:space="preserve"> </w:t>
+      </w:r>
+      <w:r>
+        <w:rPr>
+          <w:highlight w:val="yellow"/>
+          <w:lang w:val="pt-PT"/>
+        </w:rPr>
+        <w:t xml:space="preserve">compensa em termos de </w:t>
+      </w:r>
+      <w:r>
+        <w:rPr>
+          <w:i/>
+          <w:iCs/>
+          <w:highlight w:val="yellow"/>
+          <w:lang w:val="pt-PT"/>
+        </w:rPr>
         <w:t xml:space="preserve">performance </w:t>
       </w:r>
       <w:r>
@@ -4041,34 +4483,6 @@
           <w:lang w:val="pt-PT"/>
         </w:rPr>
         <w:t>de treino.</w:t>
-      </w:r>
-    </w:p>
-    <w:p>
-      <w:pPr>
-        <w:pStyle w:val="Ttulo1"/>
-        <w:rPr>
-          <w:highlight w:val="yellow"/>
-        </w:rPr>
-      </w:pPr>
-      <w:r>
-        <w:rPr>
-          <w:highlight w:val="yellow"/>
-        </w:rPr>
-        <w:lastRenderedPageBreak/>
-        <w:t>Redução de dimensionalidade e discretização</w:t>
-      </w:r>
-    </w:p>
-    <w:p>
-      <w:pPr>
-        <w:rPr>
-          <w:highlight w:val="yellow"/>
-        </w:rPr>
-      </w:pPr>
-      <w:r>
-        <w:rPr>
-          <w:highlight w:val="yellow"/>
-        </w:rPr>
-        <w:t>Por escrever</w:t>
       </w:r>
     </w:p>
     <w:p>
@@ -8644,6 +9058,7 @@
         <w:rPr>
           <w:lang w:val="pt-PT"/>
         </w:rPr>
+        <w:lastRenderedPageBreak/>
         <w:t xml:space="preserve">A </w:t>
       </w:r>
       <w:proofErr w:type="spellStart"/>
@@ -11764,7 +12179,6 @@
         <w:pStyle w:val="Ttulo3"/>
       </w:pPr>
       <w:r>
-        <w:lastRenderedPageBreak/>
         <w:t xml:space="preserve">For </w:t>
       </w:r>
       <w:proofErr w:type="spellStart"/>
@@ -16852,6 +17266,7 @@
       </w:pPr>
       <w:proofErr w:type="spellStart"/>
       <w:r>
+        <w:lastRenderedPageBreak/>
         <w:t>Acknowledgment</w:t>
       </w:r>
       <w:proofErr w:type="spellEnd"/>
@@ -18937,7 +19352,6 @@
         <w:rPr>
           <w:lang w:val="pt-PT"/>
         </w:rPr>
-        <w:lastRenderedPageBreak/>
         <w:t>https://www.pordata.pt/</w:t>
       </w:r>
     </w:p>

</xml_diff>